<commit_message>
Improved challenges and reflection
</commit_message>
<xml_diff>
--- a/Compendium/Project-Compendium-Report/Report.docx
+++ b/Compendium/Project-Compendium-Report/Report.docx
@@ -623,21 +623,7 @@
           <w:sz w:val="28"/>
           <w:szCs w:val="28"/>
         </w:rPr>
-        <w:t>1</w:t>
-      </w:r>
-      <w:r>
-        <w:rPr>
-          <w:sz w:val="28"/>
-          <w:szCs w:val="28"/>
-        </w:rPr>
-        <w:t>5</w:t>
-      </w:r>
-      <w:r>
-        <w:rPr>
-          <w:sz w:val="28"/>
-          <w:szCs w:val="28"/>
-        </w:rPr>
-        <w:t>/10/2023</w:t>
+        <w:t>15/10/2023</w:t>
       </w:r>
     </w:p>
     <w:p>
@@ -5929,7 +5915,7 @@
         </w:rPr>
         <w:lastRenderedPageBreak/>
         <w:drawing>
-          <wp:inline distT="0" distB="0" distL="0" distR="0" wp14:anchorId="456A8CAD" wp14:editId="06A2D1D5">
+          <wp:inline distT="0" distB="0" distL="0" distR="0" wp14:anchorId="456A8CAD" wp14:editId="65F417DF">
             <wp:extent cx="5735320" cy="3818255"/>
             <wp:effectExtent l="0" t="0" r="0" b="0"/>
             <wp:docPr id="1191395054" name="Picture 21"/>
@@ -6464,7 +6450,7 @@
         </w:rPr>
         <w:lastRenderedPageBreak/>
         <w:drawing>
-          <wp:inline distT="0" distB="0" distL="0" distR="0" wp14:anchorId="554966C4" wp14:editId="128EAD80">
+          <wp:inline distT="0" distB="0" distL="0" distR="0" wp14:anchorId="554966C4" wp14:editId="6DC97E02">
             <wp:extent cx="5735320" cy="3818255"/>
             <wp:effectExtent l="0" t="0" r="0" b="0"/>
             <wp:docPr id="1602731190" name="Picture 19" descr="A graph showing a number of data&#10;&#10;Description automatically generated"/>
@@ -10329,7 +10315,7 @@
           <w:lang w:val="en-NZ" w:eastAsia="en-NZ"/>
         </w:rPr>
         <w:drawing>
-          <wp:inline distT="0" distB="0" distL="0" distR="0" wp14:anchorId="36D969C2" wp14:editId="4F733A41">
+          <wp:inline distT="0" distB="0" distL="0" distR="0" wp14:anchorId="36D969C2" wp14:editId="7D70DC89">
             <wp:extent cx="2238375" cy="1333500"/>
             <wp:effectExtent l="0" t="0" r="9525" b="0"/>
             <wp:docPr id="981944324" name="Picture 6"/>
@@ -10387,7 +10373,7 @@
           <w:lang w:val="en-NZ" w:eastAsia="en-NZ"/>
         </w:rPr>
         <w:drawing>
-          <wp:inline distT="0" distB="0" distL="0" distR="0" wp14:anchorId="4DBB0D58" wp14:editId="06142F9C">
+          <wp:inline distT="0" distB="0" distL="0" distR="0" wp14:anchorId="4DBB0D58" wp14:editId="492DCF27">
             <wp:extent cx="2476500" cy="1323975"/>
             <wp:effectExtent l="0" t="0" r="0" b="9525"/>
             <wp:docPr id="423458610" name="Picture 5"/>
@@ -12271,6 +12257,94 @@
           <w:sz w:val="24"/>
           <w:szCs w:val="24"/>
         </w:rPr>
+        <w:t xml:space="preserve"> </w:t>
+      </w:r>
+      <w:r>
+        <w:rPr>
+          <w:sz w:val="24"/>
+          <w:szCs w:val="24"/>
+        </w:rPr>
+        <w:t>Conclusion</w:t>
+      </w:r>
+    </w:p>
+    <w:p>
+      <w:pPr>
+        <w:spacing w:line="480" w:lineRule="auto"/>
+        <w:rPr>
+          <w:sz w:val="24"/>
+          <w:szCs w:val="24"/>
+          <w:lang w:val="en-NZ" w:eastAsia="en-NZ"/>
+        </w:rPr>
+      </w:pPr>
+      <w:r>
+        <w:rPr>
+          <w:sz w:val="24"/>
+          <w:szCs w:val="24"/>
+        </w:rPr>
+        <w:t xml:space="preserve">In conclusion, our study focused on enhancing speech quality in low Signal-to-Noise Ratio (SNR) conditions. We employed a novel approach that involved cycling a low SNR signal through a learning machine until it achieved high SNR status, resulting in enhanced speech. We made several important observations and contributions to the field throughout our investigation. Firstly, we found that the accurate estimation of noise and speech Power Spectral Density (PSD) is crucial for achieving optimal results in speech enhancement. While previous research often </w:t>
+      </w:r>
+      <w:proofErr w:type="spellStart"/>
+      <w:r>
+        <w:rPr>
+          <w:sz w:val="24"/>
+          <w:szCs w:val="24"/>
+        </w:rPr>
+        <w:t>emphasised</w:t>
+      </w:r>
+      <w:proofErr w:type="spellEnd"/>
+      <w:r>
+        <w:rPr>
+          <w:sz w:val="24"/>
+          <w:szCs w:val="24"/>
+        </w:rPr>
+        <w:t xml:space="preserve"> the importance of precise noise estimation, our study highlighted that the quality of speech estimation is equally significant in enhancing the intelligibility of the resulting signal. This insight challenges the common assumption in Wiener filtering studies that accurate noise estimation guarantees improved intelligibility.</w:t>
+      </w:r>
+    </w:p>
+    <w:p>
+      <w:pPr>
+        <w:spacing w:line="480" w:lineRule="auto"/>
+        <w:rPr>
+          <w:sz w:val="24"/>
+          <w:szCs w:val="24"/>
+        </w:rPr>
+      </w:pPr>
+      <w:r>
+        <w:rPr>
+          <w:sz w:val="24"/>
+          <w:szCs w:val="24"/>
+        </w:rPr>
+        <w:t xml:space="preserve">Additionally, our proposed approach sheds light on the filter characteristics of the WGAN method by examining augmented codebook entries and the estimated spectra. This comprehensive analysis provides a deeper understanding of the underlying mechanisms in our approach. Furthermore, our experiments demonstrated that, when using the speech enhancement algorithm, speech contaminated with various background noises at different SNR levels slightly improved intelligibility and quality. It is important to note that </w:t>
+      </w:r>
+      <w:proofErr w:type="spellStart"/>
+      <w:r>
+        <w:rPr>
+          <w:sz w:val="24"/>
+          <w:szCs w:val="24"/>
+        </w:rPr>
+        <w:t>overcycling</w:t>
+      </w:r>
+      <w:proofErr w:type="spellEnd"/>
+      <w:r>
+        <w:rPr>
+          <w:sz w:val="24"/>
+          <w:szCs w:val="24"/>
+        </w:rPr>
+        <w:t xml:space="preserve"> through the CNN classification model can have unintended consequences and should be carefully considered.</w:t>
+      </w:r>
+    </w:p>
+    <w:p>
+      <w:pPr>
+        <w:pStyle w:val="Heading2"/>
+        <w:rPr>
+          <w:sz w:val="24"/>
+          <w:szCs w:val="24"/>
+        </w:rPr>
+      </w:pPr>
+      <w:r>
+        <w:rPr>
+          <w:sz w:val="24"/>
+          <w:szCs w:val="24"/>
+        </w:rPr>
         <w:t xml:space="preserve"> Challenges and Reflection</w:t>
       </w:r>
     </w:p>
@@ -12280,15 +12354,35 @@
         <w:rPr>
           <w:sz w:val="24"/>
           <w:szCs w:val="24"/>
-          <w:lang w:val="en-NZ" w:eastAsia="en-NZ"/>
-        </w:rPr>
-      </w:pPr>
-      <w:r>
-        <w:rPr>
-          <w:sz w:val="24"/>
-          <w:szCs w:val="24"/>
-        </w:rPr>
-        <w:t xml:space="preserve">In conclusion, our study focused on enhancing speech quality in low Signal-to-Noise Ratio (SNR) conditions. We employed a novel approach that involved cycling a low SNR signal through a learning machine until it achieved high SNR status, resulting in enhanced speech. We made several important observations and contributions to the field throughout our investigation. Firstly, we found that the accurate estimation of noise and speech Power Spectral Density (PSD) is crucial for achieving optimal results in speech enhancement. While previous research often </w:t>
+        </w:rPr>
+      </w:pPr>
+      <w:r>
+        <w:rPr>
+          <w:sz w:val="24"/>
+          <w:szCs w:val="24"/>
+        </w:rPr>
+        <w:t>During our study</w:t>
+      </w:r>
+      <w:r>
+        <w:rPr>
+          <w:sz w:val="24"/>
+          <w:szCs w:val="24"/>
+        </w:rPr>
+        <w:t>,</w:t>
+      </w:r>
+      <w:r>
+        <w:rPr>
+          <w:sz w:val="24"/>
+          <w:szCs w:val="24"/>
+        </w:rPr>
+        <w:t xml:space="preserve"> we </w:t>
+      </w:r>
+      <w:r>
+        <w:rPr>
+          <w:sz w:val="24"/>
+          <w:szCs w:val="24"/>
+        </w:rPr>
+        <w:t xml:space="preserve">encountered several challenges and complexities during this research. One of these challenges is the limited high-quality and diverse datasets required for </w:t>
       </w:r>
       <w:proofErr w:type="spellStart"/>
       <w:r>
@@ -12296,7 +12390,7 @@
           <w:sz w:val="24"/>
           <w:szCs w:val="24"/>
         </w:rPr>
-        <w:t>emphasised</w:t>
+        <w:t>generalised</w:t>
       </w:r>
       <w:proofErr w:type="spellEnd"/>
       <w:r>
@@ -12304,40 +12398,29 @@
           <w:sz w:val="24"/>
           <w:szCs w:val="24"/>
         </w:rPr>
-        <w:t xml:space="preserve"> the importance of precise noise estimation, our study highlighted that the quality of speech estimation is equally significant in enhancing the intelligibility of the resulting signal. This insight challenges the common assumption in Wiener filtering studies that accurate noise estimation guarantees improved intelligibility.</w:t>
-      </w:r>
-    </w:p>
-    <w:p>
-      <w:pPr>
-        <w:spacing w:line="480" w:lineRule="auto"/>
-        <w:rPr>
-          <w:sz w:val="24"/>
-          <w:szCs w:val="24"/>
-          <w:lang w:val="en-NZ" w:eastAsia="en-NZ"/>
-        </w:rPr>
-      </w:pPr>
-      <w:r>
-        <w:rPr>
-          <w:sz w:val="24"/>
-          <w:szCs w:val="24"/>
-        </w:rPr>
-        <w:t xml:space="preserve">Additionally, our proposed approach sheds light on the filter characteristics of the WGAN method by examining augmented codebook entries and the estimated spectra. This comprehensive analysis provides a deeper understanding of the underlying mechanisms in our approach. Furthermore, our experiments demonstrated that, when using the speech enhancement algorithm, speech contaminated with various background noises at different SNR levels slightly improved intelligibility and quality. It is important to note that </w:t>
-      </w:r>
-      <w:proofErr w:type="spellStart"/>
-      <w:r>
-        <w:rPr>
-          <w:sz w:val="24"/>
-          <w:szCs w:val="24"/>
-        </w:rPr>
-        <w:t>overcycling</w:t>
-      </w:r>
-      <w:proofErr w:type="spellEnd"/>
-      <w:r>
-        <w:rPr>
-          <w:sz w:val="24"/>
-          <w:szCs w:val="24"/>
-        </w:rPr>
-        <w:t xml:space="preserve"> through the CNN classification model can have unintended consequences and should be carefully considered.</w:t>
+        <w:t xml:space="preserve"> models capable of working in any environment. Although our models exhibit promising results, we also encountered the challenge of developing and training deep learning models with our computational </w:t>
+      </w:r>
+      <w:r>
+        <w:rPr>
+          <w:sz w:val="24"/>
+          <w:szCs w:val="24"/>
+        </w:rPr>
+        <w:lastRenderedPageBreak/>
+        <w:t xml:space="preserve">setup, resulting in long wait times. Lastly, the challenge of creating a GAN, to begin with, was a struggle, as using a model that is well-known for image generation for speech enhancement resulted in much time spent creating. Overall, for these reasons, something that would have made this project easier would be to have just improved another approach </w:t>
+      </w:r>
+      <w:r>
+        <w:rPr>
+          <w:sz w:val="24"/>
+          <w:szCs w:val="24"/>
+        </w:rPr>
+        <w:t>created for speech enhancement</w:t>
+      </w:r>
+      <w:r>
+        <w:rPr>
+          <w:sz w:val="24"/>
+          <w:szCs w:val="24"/>
+        </w:rPr>
+        <w:t xml:space="preserve"> instead of creating our new system.</w:t>
       </w:r>
     </w:p>
     <w:p>
@@ -12378,15 +12461,7 @@
           <w:sz w:val="24"/>
           <w:szCs w:val="24"/>
         </w:rPr>
-        <w:t xml:space="preserve"> these findings, future work in the field could focus on developing more accurate noise and speech spectra estimation techniques, possibly integrating the proposed model with other speech estimators to further improve intelligibility in low SNR mixtures. Additionally, efforts can be directed towards refining the classification model by including unintelligible speech and exploring predictive </w:t>
-      </w:r>
-      <w:r>
-        <w:rPr>
-          <w:sz w:val="24"/>
-          <w:szCs w:val="24"/>
-        </w:rPr>
-        <w:lastRenderedPageBreak/>
-        <w:t>models for signal recovery at low SNR. Extending the training dataset with realistic and simulated noise data and harnessing improved computational power for longer training durations can significantly enhance the models' performance and capabilities, thereby contributing to the advancement of speech enhancement technology.</w:t>
+        <w:t xml:space="preserve"> these findings, future work in the field could focus on developing more accurate noise and speech spectra estimation techniques, possibly integrating the proposed model with other speech estimators to further improve intelligibility in low SNR mixtures. Additionally, efforts can be directed towards refining the classification model by including unintelligible speech and exploring predictive models for signal recovery at low SNR. Extending the training dataset with realistic and simulated noise data and harnessing improved computational power for longer training durations can significantly enhance the models' performance and capabilities, thereby contributing to the advancement of speech enhancement technology.</w:t>
       </w:r>
     </w:p>
     <w:p>
@@ -12588,25 +12663,25 @@
           <w:sz w:val="24"/>
           <w:szCs w:val="24"/>
         </w:rPr>
+        <w:t>Instructions to Setup</w:t>
+      </w:r>
+    </w:p>
+    <w:p>
+      <w:pPr>
+        <w:rPr>
+          <w:sz w:val="24"/>
+          <w:szCs w:val="24"/>
+        </w:rPr>
+      </w:pPr>
+      <w:r>
+        <w:rPr>
+          <w:noProof/>
+          <w:color w:val="000000"/>
+          <w:sz w:val="24"/>
+          <w:szCs w:val="24"/>
+          <w:bdr w:val="none" w:sz="0" w:space="0" w:color="auto" w:frame="1"/>
+        </w:rPr>
         <w:lastRenderedPageBreak/>
-        <w:t>Instructions to Setup</w:t>
-      </w:r>
-    </w:p>
-    <w:p>
-      <w:pPr>
-        <w:rPr>
-          <w:sz w:val="24"/>
-          <w:szCs w:val="24"/>
-        </w:rPr>
-      </w:pPr>
-      <w:r>
-        <w:rPr>
-          <w:noProof/>
-          <w:color w:val="000000"/>
-          <w:sz w:val="24"/>
-          <w:szCs w:val="24"/>
-          <w:bdr w:val="none" w:sz="0" w:space="0" w:color="auto" w:frame="1"/>
-        </w:rPr>
         <w:drawing>
           <wp:inline distT="0" distB="0" distL="0" distR="0" wp14:anchorId="7FCC247F" wp14:editId="4A9B9CF4">
             <wp:extent cx="5735320" cy="5039995"/>

</xml_diff>

<commit_message>
Seminar and exhibition details done
</commit_message>
<xml_diff>
--- a/Compendium/Project-Compendium-Report/Report.docx
+++ b/Compendium/Project-Compendium-Report/Report.docx
@@ -5915,7 +5915,7 @@
         </w:rPr>
         <w:lastRenderedPageBreak/>
         <w:drawing>
-          <wp:inline distT="0" distB="0" distL="0" distR="0" wp14:anchorId="456A8CAD" wp14:editId="65F417DF">
+          <wp:inline distT="0" distB="0" distL="0" distR="0" wp14:anchorId="456A8CAD" wp14:editId="2F9CD1EB">
             <wp:extent cx="5735320" cy="3818255"/>
             <wp:effectExtent l="0" t="0" r="0" b="0"/>
             <wp:docPr id="1191395054" name="Picture 21"/>
@@ -6450,7 +6450,7 @@
         </w:rPr>
         <w:lastRenderedPageBreak/>
         <w:drawing>
-          <wp:inline distT="0" distB="0" distL="0" distR="0" wp14:anchorId="554966C4" wp14:editId="6DC97E02">
+          <wp:inline distT="0" distB="0" distL="0" distR="0" wp14:anchorId="554966C4" wp14:editId="29B8BFA4">
             <wp:extent cx="5735320" cy="3818255"/>
             <wp:effectExtent l="0" t="0" r="0" b="0"/>
             <wp:docPr id="1602731190" name="Picture 19" descr="A graph showing a number of data&#10;&#10;Description automatically generated"/>
@@ -10315,7 +10315,7 @@
           <w:lang w:val="en-NZ" w:eastAsia="en-NZ"/>
         </w:rPr>
         <w:drawing>
-          <wp:inline distT="0" distB="0" distL="0" distR="0" wp14:anchorId="36D969C2" wp14:editId="7D70DC89">
+          <wp:inline distT="0" distB="0" distL="0" distR="0" wp14:anchorId="36D969C2" wp14:editId="750A5DAE">
             <wp:extent cx="2238375" cy="1333500"/>
             <wp:effectExtent l="0" t="0" r="9525" b="0"/>
             <wp:docPr id="981944324" name="Picture 6"/>
@@ -10373,7 +10373,7 @@
           <w:lang w:val="en-NZ" w:eastAsia="en-NZ"/>
         </w:rPr>
         <w:drawing>
-          <wp:inline distT="0" distB="0" distL="0" distR="0" wp14:anchorId="4DBB0D58" wp14:editId="492DCF27">
+          <wp:inline distT="0" distB="0" distL="0" distR="0" wp14:anchorId="4DBB0D58" wp14:editId="7A10E411">
             <wp:extent cx="2476500" cy="1323975"/>
             <wp:effectExtent l="0" t="0" r="0" b="9525"/>
             <wp:docPr id="423458610" name="Picture 5"/>
@@ -14321,7 +14321,32 @@
           <w:sz w:val="24"/>
           <w:szCs w:val="24"/>
         </w:rPr>
-        <w:t>We used the presentation in "Seminar-Presentation" and the poster and presentation in "Exhibition-Day-Presentation" for the exhibition.</w:t>
+        <w:t>A presentation of a very early prototype of the GAN filter was held for the seminar. This GAN had very poor performance. Overall, the seminar presentation presented the project's progress at that time, where the main goal was to receive feedback from peers regarding the presentation and contribution of the research project. This presentation can be seen in the "Seminar-Presentation" folder in the compendium.</w:t>
+      </w:r>
+    </w:p>
+    <w:p>
+      <w:pPr>
+        <w:spacing w:line="480" w:lineRule="auto"/>
+        <w:rPr>
+          <w:sz w:val="24"/>
+          <w:szCs w:val="24"/>
+        </w:rPr>
+      </w:pPr>
+    </w:p>
+    <w:p>
+      <w:pPr>
+        <w:spacing w:line="480" w:lineRule="auto"/>
+        <w:rPr>
+          <w:sz w:val="24"/>
+          <w:szCs w:val="24"/>
+        </w:rPr>
+      </w:pPr>
+      <w:r>
+        <w:rPr>
+          <w:sz w:val="24"/>
+          <w:szCs w:val="24"/>
+        </w:rPr>
+        <w:t>For the exhibition presentation, we plan to present the fully developed model and the results. We have also included a more substantial explanation of the theory required to understand the background of the undertaken research project. This presentation can be seen in the "Exhibition-Day-Presentation" folder in the compendium.</w:t>
       </w:r>
     </w:p>
     <w:p>
@@ -14559,6 +14584,7 @@
           <w:sz w:val="24"/>
           <w:szCs w:val="24"/>
         </w:rPr>
+        <w:lastRenderedPageBreak/>
         <w:t xml:space="preserve">Y. Hioka, M. Kingan, G. </w:t>
       </w:r>
       <w:proofErr w:type="gramStart"/>
@@ -15040,6 +15066,7 @@
           <w:sz w:val="24"/>
           <w:szCs w:val="24"/>
         </w:rPr>
+        <w:lastRenderedPageBreak/>
         <w:t xml:space="preserve">X. Xin, Y. Shen, R. Xiong, X. Lin, M. </w:t>
       </w:r>
       <w:proofErr w:type="gramStart"/>
@@ -15211,7 +15238,6 @@
           <w:sz w:val="24"/>
           <w:szCs w:val="24"/>
         </w:rPr>
-        <w:lastRenderedPageBreak/>
         <w:t xml:space="preserve">P. Mekha, N. </w:t>
       </w:r>
       <w:proofErr w:type="spellStart"/>
@@ -15599,6 +15625,7 @@
           <w:sz w:val="24"/>
           <w:szCs w:val="24"/>
         </w:rPr>
+        <w:lastRenderedPageBreak/>
         <w:t>Manamperi</w:t>
       </w:r>
       <w:proofErr w:type="spellEnd"/>
@@ -15690,16 +15717,7 @@
           <w:sz w:val="24"/>
           <w:szCs w:val="24"/>
         </w:rPr>
-        <w:t>https://perso.limsi.fr/lamel/TIMIT_NISTIR4930.pdf%0Ahttp://scholar.google.com/scholar?hl=e</w:t>
-      </w:r>
-      <w:r>
-        <w:rPr>
-          <w:color w:val="000000"/>
-          <w:sz w:val="24"/>
-          <w:szCs w:val="24"/>
-        </w:rPr>
-        <w:lastRenderedPageBreak/>
-        <w:t>n&amp;btnG=Search&amp;q=intitle:Darpa+timit#7%0Ahttp://perso.limsi.fr/lamel/TIMIT_NISTIR4930.pdf</w:t>
+        <w:t>https://perso.limsi.fr/lamel/TIMIT_NISTIR4930.pdf%0Ahttp://scholar.google.com/scholar?hl=en&amp;btnG=Search&amp;q=intitle:Darpa+timit#7%0Ahttp://perso.limsi.fr/lamel/TIMIT_NISTIR4930.pdf</w:t>
       </w:r>
       <w:proofErr w:type="gramEnd"/>
     </w:p>
@@ -15998,6 +16016,7 @@
           <w:sz w:val="24"/>
           <w:szCs w:val="24"/>
         </w:rPr>
+        <w:lastRenderedPageBreak/>
         <w:t xml:space="preserve">Pearce, D., &amp; Hirsch, H. G. (2000). The AURORA experimental framework for the performance evaluation of speech recognition systems under noisy conditions. </w:t>
       </w:r>
       <w:r>
@@ -16104,7 +16123,6 @@
           <w:sz w:val="24"/>
           <w:szCs w:val="24"/>
         </w:rPr>
-        <w:lastRenderedPageBreak/>
         <w:t xml:space="preserve">S. </w:t>
       </w:r>
       <w:proofErr w:type="spellStart"/>
@@ -16528,6 +16546,7 @@
           <w:sz w:val="24"/>
           <w:szCs w:val="24"/>
         </w:rPr>
+        <w:lastRenderedPageBreak/>
         <w:t>Deep-Learning/Audio Classification (CNN</w:t>
       </w:r>
       <w:proofErr w:type="gramStart"/>
@@ -16744,7 +16763,6 @@
           <w:sz w:val="24"/>
           <w:szCs w:val="24"/>
         </w:rPr>
-        <w:lastRenderedPageBreak/>
         <w:t xml:space="preserve">S. Srinivasan, J. Samuelsson, and W. B. Kleijn, “Codebook driven short-term predictor parameter estimation for speech enhancement,” IEEE Trans. Audio Speech Lang. Process., vol. 14, no. 1, pp. 163–176, Jan. 2006, </w:t>
       </w:r>
       <w:proofErr w:type="spellStart"/>

</xml_diff>